<commit_message>
reworked figures, added p-control
</commit_message>
<xml_diff>
--- a/BalantBot_Cosic,Urach.docx
+++ b/BalantBot_Cosic,Urach.docx
@@ -264,7 +264,7 @@
                               <w:rPr>
                                 <w:noProof/>
                               </w:rPr>
-                              <w:t>04.02.2021</w:t>
+                              <w:t>05.02.2021</w:t>
                             </w:r>
                             <w:r>
                               <w:fldChar w:fldCharType="end"/>
@@ -314,7 +314,7 @@
                         <w:rPr>
                           <w:noProof/>
                         </w:rPr>
-                        <w:t>04.02.2021</w:t>
+                        <w:t>05.02.2021</w:t>
                       </w:r>
                       <w:r>
                         <w:fldChar w:fldCharType="end"/>
@@ -686,27 +686,14 @@
       <w:r>
         <w:t xml:space="preserve">Figure </w:t>
       </w:r>
-      <w:r>
-        <w:fldChar w:fldCharType="begin"/>
-      </w:r>
-      <w:r>
-        <w:instrText xml:space="preserve"> SEQ Figure \* ARABIC </w:instrText>
-      </w:r>
-      <w:r>
-        <w:fldChar w:fldCharType="separate"/>
-      </w:r>
-      <w:r>
-        <w:rPr>
-          <w:noProof/>
-        </w:rPr>
-        <w:t>1</w:t>
-      </w:r>
-      <w:r>
-        <w:rPr>
-          <w:noProof/>
-        </w:rPr>
-        <w:fldChar w:fldCharType="end"/>
-      </w:r>
+      <w:fldSimple w:instr=" SEQ Figure \* ARABIC ">
+        <w:r>
+          <w:rPr>
+            <w:noProof/>
+          </w:rPr>
+          <w:t>1</w:t>
+        </w:r>
+      </w:fldSimple>
       <w:r>
         <w:t xml:space="preserve"> - </w:t>
       </w:r>
@@ -748,27 +735,14 @@
       <w:r>
         <w:t xml:space="preserve">Table </w:t>
       </w:r>
-      <w:r>
-        <w:fldChar w:fldCharType="begin"/>
-      </w:r>
-      <w:r>
-        <w:instrText xml:space="preserve"> SEQ Table \* ARABIC </w:instrText>
-      </w:r>
-      <w:r>
-        <w:fldChar w:fldCharType="separate"/>
-      </w:r>
-      <w:r>
-        <w:rPr>
-          <w:noProof/>
-        </w:rPr>
-        <w:t>1</w:t>
-      </w:r>
-      <w:r>
-        <w:rPr>
-          <w:noProof/>
-        </w:rPr>
-        <w:fldChar w:fldCharType="end"/>
-      </w:r>
+      <w:fldSimple w:instr=" SEQ Table \* ARABIC ">
+        <w:r>
+          <w:rPr>
+            <w:noProof/>
+          </w:rPr>
+          <w:t>1</w:t>
+        </w:r>
+      </w:fldSimple>
       <w:r>
         <w:t xml:space="preserve"> – </w:t>
       </w:r>
@@ -6628,27 +6602,14 @@
       <w:r>
         <w:t xml:space="preserve">Table </w:t>
       </w:r>
-      <w:r>
-        <w:fldChar w:fldCharType="begin"/>
-      </w:r>
-      <w:r>
-        <w:instrText xml:space="preserve"> SEQ Table \* ARABIC </w:instrText>
-      </w:r>
-      <w:r>
-        <w:fldChar w:fldCharType="separate"/>
-      </w:r>
-      <w:r>
-        <w:rPr>
-          <w:noProof/>
-        </w:rPr>
-        <w:t>2</w:t>
-      </w:r>
-      <w:r>
-        <w:rPr>
-          <w:noProof/>
-        </w:rPr>
-        <w:fldChar w:fldCharType="end"/>
-      </w:r>
+      <w:fldSimple w:instr=" SEQ Table \* ARABIC ">
+        <w:r>
+          <w:rPr>
+            <w:noProof/>
+          </w:rPr>
+          <w:t>2</w:t>
+        </w:r>
+      </w:fldSimple>
       <w:r>
         <w:t xml:space="preserve"> - </w:t>
       </w:r>
@@ -7180,27 +7141,14 @@
       <w:r>
         <w:t xml:space="preserve">Figure </w:t>
       </w:r>
-      <w:r>
-        <w:fldChar w:fldCharType="begin"/>
-      </w:r>
-      <w:r>
-        <w:instrText xml:space="preserve"> SEQ Figure \* ARABIC </w:instrText>
-      </w:r>
-      <w:r>
-        <w:fldChar w:fldCharType="separate"/>
-      </w:r>
-      <w:r>
-        <w:rPr>
-          <w:noProof/>
-        </w:rPr>
-        <w:t>2</w:t>
-      </w:r>
-      <w:r>
-        <w:rPr>
-          <w:noProof/>
-        </w:rPr>
-        <w:fldChar w:fldCharType="end"/>
-      </w:r>
+      <w:fldSimple w:instr=" SEQ Figure \* ARABIC ">
+        <w:r>
+          <w:rPr>
+            <w:noProof/>
+          </w:rPr>
+          <w:t>2</w:t>
+        </w:r>
+      </w:fldSimple>
       <w:r>
         <w:t xml:space="preserve"> - </w:t>
       </w:r>
@@ -7336,9 +7284,9 @@
           <w:lang w:val="en-GB"/>
         </w:rPr>
         <w:drawing>
-          <wp:inline distT="0" distB="0" distL="0" distR="0" wp14:anchorId="3F179E9E" wp14:editId="61B03FD5">
-            <wp:extent cx="5743575" cy="2876550"/>
-            <wp:effectExtent l="0" t="0" r="9525" b="0"/>
+          <wp:inline distT="0" distB="0" distL="0" distR="0" wp14:anchorId="3F179E9E" wp14:editId="564EB5D5">
+            <wp:extent cx="5735177" cy="2876550"/>
+            <wp:effectExtent l="0" t="0" r="0" b="0"/>
             <wp:docPr id="7" name="Grafik 7"/>
             <wp:cNvGraphicFramePr>
               <a:graphicFrameLocks xmlns:a="http://schemas.openxmlformats.org/drawingml/2006/main" noChangeAspect="1"/>
@@ -7347,7 +7295,7 @@
               <a:graphicData uri="http://schemas.openxmlformats.org/drawingml/2006/picture">
                 <pic:pic xmlns:pic="http://schemas.openxmlformats.org/drawingml/2006/picture">
                   <pic:nvPicPr>
-                    <pic:cNvPr id="0" name="Picture 2"/>
+                    <pic:cNvPr id="7" name="Grafik 7"/>
                     <pic:cNvPicPr>
                       <a:picLocks noChangeAspect="1" noChangeArrowheads="1"/>
                     </pic:cNvPicPr>
@@ -7360,7 +7308,6 @@
                         </a:ext>
                       </a:extLst>
                     </a:blip>
-                    <a:srcRect/>
                     <a:stretch>
                       <a:fillRect/>
                     </a:stretch>
@@ -7368,7 +7315,7 @@
                   <pic:spPr bwMode="auto">
                     <a:xfrm>
                       <a:off x="0" y="0"/>
-                      <a:ext cx="5743575" cy="2876550"/>
+                      <a:ext cx="5735177" cy="2876550"/>
                     </a:xfrm>
                     <a:prstGeom prst="rect">
                       <a:avLst/>
@@ -7398,27 +7345,14 @@
       <w:r>
         <w:t xml:space="preserve">Figure </w:t>
       </w:r>
-      <w:r>
-        <w:fldChar w:fldCharType="begin"/>
-      </w:r>
-      <w:r>
-        <w:instrText xml:space="preserve"> SEQ Figure \* ARABIC </w:instrText>
-      </w:r>
-      <w:r>
-        <w:fldChar w:fldCharType="separate"/>
-      </w:r>
-      <w:r>
-        <w:rPr>
-          <w:noProof/>
-        </w:rPr>
-        <w:t>3</w:t>
-      </w:r>
-      <w:r>
-        <w:rPr>
-          <w:noProof/>
-        </w:rPr>
-        <w:fldChar w:fldCharType="end"/>
-      </w:r>
+      <w:fldSimple w:instr=" SEQ Figure \* ARABIC ">
+        <w:r>
+          <w:rPr>
+            <w:noProof/>
+          </w:rPr>
+          <w:t>3</w:t>
+        </w:r>
+      </w:fldSimple>
       <w:bookmarkEnd w:id="3"/>
       <w:r>
         <w:t xml:space="preserve"> - initial </w:t>
@@ -7506,9 +7440,9 @@
         </w:rPr>
         <w:lastRenderedPageBreak/>
         <w:drawing>
-          <wp:inline distT="0" distB="0" distL="0" distR="0" wp14:anchorId="30625744" wp14:editId="78BA22A7">
-            <wp:extent cx="5743575" cy="2838450"/>
-            <wp:effectExtent l="0" t="0" r="9525" b="0"/>
+          <wp:inline distT="0" distB="0" distL="0" distR="0" wp14:anchorId="30625744" wp14:editId="3847AA90">
+            <wp:extent cx="5743575" cy="2835588"/>
+            <wp:effectExtent l="0" t="0" r="0" b="3175"/>
             <wp:docPr id="8" name="Grafik 8"/>
             <wp:cNvGraphicFramePr>
               <a:graphicFrameLocks xmlns:a="http://schemas.openxmlformats.org/drawingml/2006/main" noChangeAspect="1"/>
@@ -7517,7 +7451,7 @@
               <a:graphicData uri="http://schemas.openxmlformats.org/drawingml/2006/picture">
                 <pic:pic xmlns:pic="http://schemas.openxmlformats.org/drawingml/2006/picture">
                   <pic:nvPicPr>
-                    <pic:cNvPr id="0" name="Picture 3"/>
+                    <pic:cNvPr id="8" name="Grafik 8"/>
                     <pic:cNvPicPr>
                       <a:picLocks noChangeAspect="1" noChangeArrowheads="1"/>
                     </pic:cNvPicPr>
@@ -7530,7 +7464,6 @@
                         </a:ext>
                       </a:extLst>
                     </a:blip>
-                    <a:srcRect/>
                     <a:stretch>
                       <a:fillRect/>
                     </a:stretch>
@@ -7538,7 +7471,7 @@
                   <pic:spPr bwMode="auto">
                     <a:xfrm>
                       <a:off x="0" y="0"/>
-                      <a:ext cx="5743575" cy="2838450"/>
+                      <a:ext cx="5743575" cy="2835588"/>
                     </a:xfrm>
                     <a:prstGeom prst="rect">
                       <a:avLst/>
@@ -7566,27 +7499,14 @@
       <w:r>
         <w:t xml:space="preserve">Figure </w:t>
       </w:r>
-      <w:r>
-        <w:fldChar w:fldCharType="begin"/>
-      </w:r>
-      <w:r>
-        <w:instrText xml:space="preserve"> SEQ Figure \* ARABIC </w:instrText>
-      </w:r>
-      <w:r>
-        <w:fldChar w:fldCharType="separate"/>
-      </w:r>
-      <w:r>
-        <w:rPr>
-          <w:noProof/>
-        </w:rPr>
-        <w:t>4</w:t>
-      </w:r>
-      <w:r>
-        <w:rPr>
-          <w:noProof/>
-        </w:rPr>
-        <w:fldChar w:fldCharType="end"/>
-      </w:r>
+      <w:fldSimple w:instr=" SEQ Figure \* ARABIC ">
+        <w:r>
+          <w:rPr>
+            <w:noProof/>
+          </w:rPr>
+          <w:t>4</w:t>
+        </w:r>
+      </w:fldSimple>
       <w:r>
         <w:t xml:space="preserve"> - </w:t>
       </w:r>
@@ -7660,24 +7580,206 @@
         <w:rPr>
           <w:lang w:val="en-GB"/>
         </w:rPr>
-        <w:t xml:space="preserve"> proportional control on the system, a gain block is added and a closed feedback loop is implemented into the model.</w:t>
+        <w:t xml:space="preserve"> proportional control on the system, a gain block is </w:t>
+      </w:r>
+      <w:proofErr w:type="gramStart"/>
+      <w:r>
+        <w:rPr>
+          <w:lang w:val="en-GB"/>
+        </w:rPr>
+        <w:t>added</w:t>
+      </w:r>
+      <w:proofErr w:type="gramEnd"/>
+      <w:r>
+        <w:rPr>
+          <w:lang w:val="en-GB"/>
+        </w:rPr>
+        <w:t xml:space="preserve"> and a closed feedback loop is implemented into the model.</w:t>
       </w:r>
     </w:p>
     <w:p>
       <w:pPr>
-        <w:pStyle w:val="Bild"/>
-        <w:keepNext/>
+        <w:rPr>
+          <w:lang w:val="en-GB"/>
+        </w:rPr>
+      </w:pPr>
+    </w:p>
+    <w:p>
+      <w:pPr>
+        <w:spacing w:after="100" w:line="300" w:lineRule="exact"/>
+        <w:rPr>
+          <w:lang w:val="en-GB"/>
+        </w:rPr>
+      </w:pPr>
+      <w:r>
+        <w:rPr>
+          <w:lang w:val="en-GB"/>
+        </w:rPr>
+        <w:br w:type="page"/>
+      </w:r>
+    </w:p>
+    <w:p>
+      <w:pPr>
+        <w:rPr>
+          <w:lang w:val="en-GB"/>
+        </w:rPr>
       </w:pPr>
       <w:r>
         <w:rPr>
           <w:noProof/>
-          <w:lang w:val="en-GB"/>
+        </w:rPr>
+        <w:lastRenderedPageBreak/>
+        <mc:AlternateContent>
+          <mc:Choice Requires="wps">
+            <w:drawing>
+              <wp:anchor distT="0" distB="0" distL="114300" distR="114300" simplePos="0" relativeHeight="251666432" behindDoc="0" locked="0" layoutInCell="1" allowOverlap="1" wp14:anchorId="7663899E" wp14:editId="06A981E0">
+                <wp:simplePos x="0" y="0"/>
+                <wp:positionH relativeFrom="column">
+                  <wp:posOffset>-14605</wp:posOffset>
+                </wp:positionH>
+                <wp:positionV relativeFrom="paragraph">
+                  <wp:posOffset>2971800</wp:posOffset>
+                </wp:positionV>
+                <wp:extent cx="5759450" cy="635"/>
+                <wp:effectExtent l="0" t="0" r="0" b="0"/>
+                <wp:wrapTopAndBottom/>
+                <wp:docPr id="14" name="Textfeld 14"/>
+                <wp:cNvGraphicFramePr/>
+                <a:graphic xmlns:a="http://schemas.openxmlformats.org/drawingml/2006/main">
+                  <a:graphicData uri="http://schemas.microsoft.com/office/word/2010/wordprocessingShape">
+                    <wps:wsp>
+                      <wps:cNvSpPr txBox="1"/>
+                      <wps:spPr>
+                        <a:xfrm>
+                          <a:off x="0" y="0"/>
+                          <a:ext cx="5759450" cy="635"/>
+                        </a:xfrm>
+                        <a:prstGeom prst="rect">
+                          <a:avLst/>
+                        </a:prstGeom>
+                        <a:solidFill>
+                          <a:prstClr val="white"/>
+                        </a:solidFill>
+                        <a:ln>
+                          <a:noFill/>
+                        </a:ln>
+                      </wps:spPr>
+                      <wps:txbx>
+                        <w:txbxContent>
+                          <w:p>
+                            <w:pPr>
+                              <w:pStyle w:val="Beschriftung"/>
+                              <w:jc w:val="center"/>
+                              <w:rPr>
+                                <w:noProof/>
+                                <w:color w:val="000000" w:themeColor="text1"/>
+                              </w:rPr>
+                            </w:pPr>
+                            <w:r>
+                              <w:t xml:space="preserve">Figure </w:t>
+                            </w:r>
+                            <w:fldSimple w:instr=" SEQ Figure \* ARABIC ">
+                              <w:r>
+                                <w:rPr>
+                                  <w:noProof/>
+                                </w:rPr>
+                                <w:t>5</w:t>
+                              </w:r>
+                            </w:fldSimple>
+                            <w:r>
+                              <w:t xml:space="preserve"> - </w:t>
+                            </w:r>
+                            <w:r>
+                              <w:t xml:space="preserve">Non-linear System </w:t>
+                            </w:r>
+                            <w:proofErr w:type="spellStart"/>
+                            <w:r>
+                              <w:t>with</w:t>
+                            </w:r>
+                            <w:proofErr w:type="spellEnd"/>
+                            <w:r>
+                              <w:t xml:space="preserve"> P-Control</w:t>
+                            </w:r>
+                          </w:p>
+                        </w:txbxContent>
+                      </wps:txbx>
+                      <wps:bodyPr rot="0" spcFirstLastPara="0" vertOverflow="overflow" horzOverflow="overflow" vert="horz" wrap="square" lIns="0" tIns="0" rIns="0" bIns="0" numCol="1" spcCol="0" rtlCol="0" fromWordArt="0" anchor="t" anchorCtr="0" forceAA="0" compatLnSpc="1">
+                        <a:prstTxWarp prst="textNoShape">
+                          <a:avLst/>
+                        </a:prstTxWarp>
+                        <a:spAutoFit/>
+                      </wps:bodyPr>
+                    </wps:wsp>
+                  </a:graphicData>
+                </a:graphic>
+              </wp:anchor>
+            </w:drawing>
+          </mc:Choice>
+          <mc:Fallback>
+            <w:pict>
+              <v:shape w14:anchorId="7663899E" id="Textfeld 14" o:spid="_x0000_s1028" type="#_x0000_t202" style="position:absolute;left:0;text-align:left;margin-left:-1.15pt;margin-top:234pt;width:453.5pt;height:.05pt;z-index:251666432;visibility:visible;mso-wrap-style:square;mso-wrap-distance-left:9pt;mso-wrap-distance-top:0;mso-wrap-distance-right:9pt;mso-wrap-distance-bottom:0;mso-position-horizontal:absolute;mso-position-horizontal-relative:text;mso-position-vertical:absolute;mso-position-vertical-relative:text;v-text-anchor:top" o:gfxdata="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" stroked="f">
+                <v:textbox style="mso-fit-shape-to-text:t" inset="0,0,0,0">
+                  <w:txbxContent>
+                    <w:p>
+                      <w:pPr>
+                        <w:pStyle w:val="Beschriftung"/>
+                        <w:jc w:val="center"/>
+                        <w:rPr>
+                          <w:noProof/>
+                          <w:color w:val="000000" w:themeColor="text1"/>
+                        </w:rPr>
+                      </w:pPr>
+                      <w:r>
+                        <w:t xml:space="preserve">Figure </w:t>
+                      </w:r>
+                      <w:fldSimple w:instr=" SEQ Figure \* ARABIC ">
+                        <w:r>
+                          <w:rPr>
+                            <w:noProof/>
+                          </w:rPr>
+                          <w:t>5</w:t>
+                        </w:r>
+                      </w:fldSimple>
+                      <w:r>
+                        <w:t xml:space="preserve"> - </w:t>
+                      </w:r>
+                      <w:r>
+                        <w:t xml:space="preserve">Non-linear System </w:t>
+                      </w:r>
+                      <w:proofErr w:type="spellStart"/>
+                      <w:r>
+                        <w:t>with</w:t>
+                      </w:r>
+                      <w:proofErr w:type="spellEnd"/>
+                      <w:r>
+                        <w:t xml:space="preserve"> P-Control</w:t>
+                      </w:r>
+                    </w:p>
+                  </w:txbxContent>
+                </v:textbox>
+                <w10:wrap type="topAndBottom"/>
+              </v:shape>
+            </w:pict>
+          </mc:Fallback>
+        </mc:AlternateContent>
+      </w:r>
+      <w:r>
+        <w:rPr>
+          <w:noProof/>
         </w:rPr>
         <w:drawing>
-          <wp:inline distT="0" distB="0" distL="0" distR="0" wp14:anchorId="20DE97F9" wp14:editId="246BDC45">
-            <wp:extent cx="5753100" cy="1619250"/>
+          <wp:anchor distT="0" distB="0" distL="114300" distR="114300" simplePos="0" relativeHeight="251664384" behindDoc="0" locked="0" layoutInCell="1" allowOverlap="1" wp14:anchorId="501E03A8" wp14:editId="53BF36E4">
+            <wp:simplePos x="0" y="0"/>
+            <wp:positionH relativeFrom="margin">
+              <wp:posOffset>-14605</wp:posOffset>
+            </wp:positionH>
+            <wp:positionV relativeFrom="paragraph">
+              <wp:posOffset>0</wp:posOffset>
+            </wp:positionV>
+            <wp:extent cx="5759450" cy="2914650"/>
             <wp:effectExtent l="0" t="0" r="0" b="0"/>
-            <wp:docPr id="9" name="Grafik 9"/>
+            <wp:wrapTopAndBottom/>
+            <wp:docPr id="17" name="Grafik 17"/>
             <wp:cNvGraphicFramePr>
               <a:graphicFrameLocks xmlns:a="http://schemas.openxmlformats.org/drawingml/2006/main" noChangeAspect="1"/>
             </wp:cNvGraphicFramePr>
@@ -7685,7 +7787,7 @@
               <a:graphicData uri="http://schemas.openxmlformats.org/drawingml/2006/picture">
                 <pic:pic xmlns:pic="http://schemas.openxmlformats.org/drawingml/2006/picture">
                   <pic:nvPicPr>
-                    <pic:cNvPr id="0" name="Picture 4"/>
+                    <pic:cNvPr id="0" name="Picture 7"/>
                     <pic:cNvPicPr>
                       <a:picLocks noChangeAspect="1" noChangeArrowheads="1"/>
                     </pic:cNvPicPr>
@@ -7706,7 +7808,7 @@
                   <pic:spPr bwMode="auto">
                     <a:xfrm>
                       <a:off x="0" y="0"/>
-                      <a:ext cx="5753100" cy="1619250"/>
+                      <a:ext cx="5759450" cy="2914650"/>
                     </a:xfrm>
                     <a:prstGeom prst="rect">
                       <a:avLst/>
@@ -7719,83 +7821,12 @@
                 </pic:pic>
               </a:graphicData>
             </a:graphic>
-          </wp:inline>
+          </wp:anchor>
         </w:drawing>
       </w:r>
     </w:p>
     <w:p>
       <w:pPr>
-        <w:pStyle w:val="Beschriftung"/>
-        <w:jc w:val="center"/>
-        <w:rPr>
-          <w:lang w:val="en-GB"/>
-        </w:rPr>
-      </w:pPr>
-      <w:r>
-        <w:t xml:space="preserve">Figure </w:t>
-      </w:r>
-      <w:r>
-        <w:fldChar w:fldCharType="begin"/>
-      </w:r>
-      <w:r>
-        <w:instrText xml:space="preserve"> SEQ Figure \* ARABIC </w:instrText>
-      </w:r>
-      <w:r>
-        <w:fldChar w:fldCharType="separate"/>
-      </w:r>
-      <w:r>
-        <w:rPr>
-          <w:noProof/>
-        </w:rPr>
-        <w:t>5</w:t>
-      </w:r>
-      <w:r>
-        <w:rPr>
-          <w:noProof/>
-        </w:rPr>
-        <w:fldChar w:fldCharType="end"/>
-      </w:r>
-      <w:r>
-        <w:t xml:space="preserve"> - </w:t>
-      </w:r>
-      <w:proofErr w:type="spellStart"/>
-      <w:r>
-        <w:t>modification</w:t>
-      </w:r>
-      <w:proofErr w:type="spellEnd"/>
-      <w:r>
-        <w:t xml:space="preserve"> </w:t>
-      </w:r>
-      <w:proofErr w:type="spellStart"/>
-      <w:r>
-        <w:t>of</w:t>
-      </w:r>
-      <w:proofErr w:type="spellEnd"/>
-      <w:r>
-        <w:t xml:space="preserve"> </w:t>
-      </w:r>
-      <w:proofErr w:type="spellStart"/>
-      <w:r>
-        <w:t>model</w:t>
-      </w:r>
-      <w:proofErr w:type="spellEnd"/>
-    </w:p>
-    <w:p>
-      <w:pPr>
-        <w:spacing w:after="100" w:line="300" w:lineRule="exact"/>
-        <w:rPr>
-          <w:lang w:val="en-GB"/>
-        </w:rPr>
-      </w:pPr>
-      <w:r>
-        <w:rPr>
-          <w:lang w:val="en-GB"/>
-        </w:rPr>
-        <w:br w:type="page"/>
-      </w:r>
-    </w:p>
-    <w:p>
-      <w:pPr>
         <w:pStyle w:val="Bild"/>
         <w:keepNext/>
       </w:pPr>
@@ -7804,7 +7835,6 @@
           <w:noProof/>
           <w:lang w:val="en-GB"/>
         </w:rPr>
-        <w:lastRenderedPageBreak/>
         <w:drawing>
           <wp:inline distT="0" distB="0" distL="0" distR="0" wp14:anchorId="2F7F0DC5" wp14:editId="3BBCD057">
             <wp:extent cx="5743575" cy="2838450"/>
@@ -7866,27 +7896,14 @@
       <w:r>
         <w:t xml:space="preserve">Figure </w:t>
       </w:r>
-      <w:r>
-        <w:fldChar w:fldCharType="begin"/>
-      </w:r>
-      <w:r>
-        <w:instrText xml:space="preserve"> SEQ Figure \* ARABIC </w:instrText>
-      </w:r>
-      <w:r>
-        <w:fldChar w:fldCharType="separate"/>
-      </w:r>
-      <w:r>
-        <w:rPr>
-          <w:noProof/>
-        </w:rPr>
-        <w:t>6</w:t>
-      </w:r>
-      <w:r>
-        <w:rPr>
-          <w:noProof/>
-        </w:rPr>
-        <w:fldChar w:fldCharType="end"/>
-      </w:r>
+      <w:fldSimple w:instr=" SEQ Figure \* ARABIC ">
+        <w:r>
+          <w:rPr>
+            <w:noProof/>
+          </w:rPr>
+          <w:t>6</w:t>
+        </w:r>
+      </w:fldSimple>
       <w:r>
         <w:t xml:space="preserve"> - Simulation </w:t>
       </w:r>
@@ -7954,6 +7971,847 @@
           <w:lang w:val="en-GB"/>
         </w:rPr>
         <w:t xml:space="preserve"> of the angle and the exponential growth of the position value.</w:t>
+      </w:r>
+    </w:p>
+    <w:p>
+      <w:pPr>
+        <w:spacing w:after="100" w:line="300" w:lineRule="exact"/>
+        <w:rPr>
+          <w:lang w:val="en-GB"/>
+        </w:rPr>
+      </w:pPr>
+      <w:r>
+        <w:rPr>
+          <w:lang w:val="en-GB"/>
+        </w:rPr>
+        <w:br w:type="page"/>
+      </w:r>
+    </w:p>
+    <w:p>
+      <w:pPr>
+        <w:pStyle w:val="Beschriftung"/>
+        <w:keepNext/>
+      </w:pPr>
+      <w:r>
+        <w:lastRenderedPageBreak/>
+        <w:t xml:space="preserve">Table </w:t>
+      </w:r>
+      <w:fldSimple w:instr=" SEQ Table \* ARABIC ">
+        <w:r>
+          <w:rPr>
+            <w:noProof/>
+          </w:rPr>
+          <w:t>3</w:t>
+        </w:r>
+      </w:fldSimple>
+      <w:r>
+        <w:t xml:space="preserve"> – </w:t>
+      </w:r>
+      <w:proofErr w:type="spellStart"/>
+      <w:r>
+        <w:t>variation</w:t>
+      </w:r>
+      <w:proofErr w:type="spellEnd"/>
+      <w:r>
+        <w:t xml:space="preserve"> </w:t>
+      </w:r>
+      <w:proofErr w:type="spellStart"/>
+      <w:r>
+        <w:t>of</w:t>
+      </w:r>
+      <w:proofErr w:type="spellEnd"/>
+      <w:r>
+        <w:t xml:space="preserve"> </w:t>
+      </w:r>
+      <w:proofErr w:type="spellStart"/>
+      <w:r>
+        <w:t>k</w:t>
+      </w:r>
+      <w:r>
+        <w:rPr>
+          <w:vertAlign w:val="subscript"/>
+        </w:rPr>
+        <w:t>P</w:t>
+      </w:r>
+      <w:proofErr w:type="spellEnd"/>
+    </w:p>
+    <w:tbl>
+      <w:tblPr>
+        <w:tblStyle w:val="Gitternetztabelle1hell"/>
+        <w:tblW w:w="0" w:type="auto"/>
+        <w:tblLook w:val="04A0" w:firstRow="1" w:lastRow="0" w:firstColumn="1" w:lastColumn="0" w:noHBand="0" w:noVBand="1"/>
+      </w:tblPr>
+      <w:tblGrid>
+        <w:gridCol w:w="478"/>
+        <w:gridCol w:w="3263"/>
+        <w:gridCol w:w="1814"/>
+        <w:gridCol w:w="3505"/>
+      </w:tblGrid>
+      <w:tr>
+        <w:trPr>
+          <w:cnfStyle w:val="100000000000" w:firstRow="1" w:lastRow="0" w:firstColumn="0" w:lastColumn="0" w:oddVBand="0" w:evenVBand="0" w:oddHBand="0" w:evenHBand="0" w:firstRowFirstColumn="0" w:firstRowLastColumn="0" w:lastRowFirstColumn="0" w:lastRowLastColumn="0"/>
+        </w:trPr>
+        <w:tc>
+          <w:tcPr>
+            <w:cnfStyle w:val="001000000000" w:firstRow="0" w:lastRow="0" w:firstColumn="1" w:lastColumn="0" w:oddVBand="0" w:evenVBand="0" w:oddHBand="0" w:evenHBand="0" w:firstRowFirstColumn="0" w:firstRowLastColumn="0" w:lastRowFirstColumn="0" w:lastRowLastColumn="0"/>
+            <w:tcW w:w="478" w:type="dxa"/>
+          </w:tcPr>
+          <w:p>
+            <w:pPr>
+              <w:rPr>
+                <w:vertAlign w:val="subscript"/>
+                <w:lang w:val="en-GB"/>
+              </w:rPr>
+            </w:pPr>
+            <w:proofErr w:type="spellStart"/>
+            <w:r>
+              <w:rPr>
+                <w:lang w:val="en-GB"/>
+              </w:rPr>
+              <w:t>k</w:t>
+            </w:r>
+            <w:r>
+              <w:rPr>
+                <w:vertAlign w:val="subscript"/>
+                <w:lang w:val="en-GB"/>
+              </w:rPr>
+              <w:t>P</w:t>
+            </w:r>
+            <w:proofErr w:type="spellEnd"/>
+          </w:p>
+        </w:tc>
+        <w:tc>
+          <w:tcPr>
+            <w:tcW w:w="3263" w:type="dxa"/>
+          </w:tcPr>
+          <w:p>
+            <w:pPr>
+              <w:jc w:val="center"/>
+              <w:cnfStyle w:val="100000000000" w:firstRow="1" w:lastRow="0" w:firstColumn="0" w:lastColumn="0" w:oddVBand="0" w:evenVBand="0" w:oddHBand="0" w:evenHBand="0" w:firstRowFirstColumn="0" w:firstRowLastColumn="0" w:lastRowFirstColumn="0" w:lastRowLastColumn="0"/>
+              <w:rPr>
+                <w:lang w:val="en-GB"/>
+              </w:rPr>
+            </w:pPr>
+            <w:r>
+              <w:rPr>
+                <w:lang w:val="en-GB"/>
+              </w:rPr>
+              <w:t>Oscillation period [s]</w:t>
+            </w:r>
+          </w:p>
+        </w:tc>
+        <w:tc>
+          <w:tcPr>
+            <w:tcW w:w="1814" w:type="dxa"/>
+          </w:tcPr>
+          <w:p>
+            <w:pPr>
+              <w:jc w:val="center"/>
+              <w:cnfStyle w:val="100000000000" w:firstRow="1" w:lastRow="0" w:firstColumn="0" w:lastColumn="0" w:oddVBand="0" w:evenVBand="0" w:oddHBand="0" w:evenHBand="0" w:firstRowFirstColumn="0" w:firstRowLastColumn="0" w:lastRowFirstColumn="0" w:lastRowLastColumn="0"/>
+              <w:rPr>
+                <w:lang w:val="en-GB"/>
+              </w:rPr>
+            </w:pPr>
+            <w:r>
+              <w:rPr>
+                <w:lang w:val="en-GB"/>
+              </w:rPr>
+              <w:t>Stable time [s]</w:t>
+            </w:r>
+          </w:p>
+        </w:tc>
+        <w:tc>
+          <w:tcPr>
+            <w:tcW w:w="3505" w:type="dxa"/>
+          </w:tcPr>
+          <w:p>
+            <w:pPr>
+              <w:jc w:val="center"/>
+              <w:cnfStyle w:val="100000000000" w:firstRow="1" w:lastRow="0" w:firstColumn="0" w:lastColumn="0" w:oddVBand="0" w:evenVBand="0" w:oddHBand="0" w:evenHBand="0" w:firstRowFirstColumn="0" w:firstRowLastColumn="0" w:lastRowFirstColumn="0" w:lastRowLastColumn="0"/>
+              <w:rPr>
+                <w:lang w:val="en-GB"/>
+              </w:rPr>
+            </w:pPr>
+            <w:r>
+              <w:rPr>
+                <w:lang w:val="en-GB"/>
+              </w:rPr>
+              <w:t>Stable</w:t>
+            </w:r>
+          </w:p>
+        </w:tc>
+      </w:tr>
+      <w:tr>
+        <w:tc>
+          <w:tcPr>
+            <w:cnfStyle w:val="001000000000" w:firstRow="0" w:lastRow="0" w:firstColumn="1" w:lastColumn="0" w:oddVBand="0" w:evenVBand="0" w:oddHBand="0" w:evenHBand="0" w:firstRowFirstColumn="0" w:firstRowLastColumn="0" w:lastRowFirstColumn="0" w:lastRowLastColumn="0"/>
+            <w:tcW w:w="478" w:type="dxa"/>
+          </w:tcPr>
+          <w:p>
+            <w:pPr>
+              <w:rPr>
+                <w:lang w:val="en-GB"/>
+              </w:rPr>
+            </w:pPr>
+            <w:r>
+              <w:rPr>
+                <w:lang w:val="en-GB"/>
+              </w:rPr>
+              <w:t>1</w:t>
+            </w:r>
+          </w:p>
+        </w:tc>
+        <w:tc>
+          <w:tcPr>
+            <w:tcW w:w="3263" w:type="dxa"/>
+          </w:tcPr>
+          <w:p>
+            <w:pPr>
+              <w:cnfStyle w:val="000000000000" w:firstRow="0" w:lastRow="0" w:firstColumn="0" w:lastColumn="0" w:oddVBand="0" w:evenVBand="0" w:oddHBand="0" w:evenHBand="0" w:firstRowFirstColumn="0" w:firstRowLastColumn="0" w:lastRowFirstColumn="0" w:lastRowLastColumn="0"/>
+              <w:rPr>
+                <w:lang w:val="en-GB"/>
+              </w:rPr>
+            </w:pPr>
+            <w:r>
+              <w:rPr>
+                <w:lang w:val="en-GB"/>
+              </w:rPr>
+              <w:t>2.982</w:t>
+            </w:r>
+          </w:p>
+        </w:tc>
+        <w:tc>
+          <w:tcPr>
+            <w:tcW w:w="1814" w:type="dxa"/>
+          </w:tcPr>
+          <w:p>
+            <w:pPr>
+              <w:cnfStyle w:val="000000000000" w:firstRow="0" w:lastRow="0" w:firstColumn="0" w:lastColumn="0" w:oddVBand="0" w:evenVBand="0" w:oddHBand="0" w:evenHBand="0" w:firstRowFirstColumn="0" w:firstRowLastColumn="0" w:lastRowFirstColumn="0" w:lastRowLastColumn="0"/>
+              <w:rPr>
+                <w:lang w:val="en-GB"/>
+              </w:rPr>
+            </w:pPr>
+            <w:r>
+              <w:rPr>
+                <w:lang w:val="en-GB"/>
+              </w:rPr>
+              <w:t>0.825</w:t>
+            </w:r>
+          </w:p>
+        </w:tc>
+        <w:tc>
+          <w:tcPr>
+            <w:tcW w:w="3505" w:type="dxa"/>
+          </w:tcPr>
+          <w:p>
+            <w:pPr>
+              <w:cnfStyle w:val="000000000000" w:firstRow="0" w:lastRow="0" w:firstColumn="0" w:lastColumn="0" w:oddVBand="0" w:evenVBand="0" w:oddHBand="0" w:evenHBand="0" w:firstRowFirstColumn="0" w:firstRowLastColumn="0" w:lastRowFirstColumn="0" w:lastRowLastColumn="0"/>
+              <w:rPr>
+                <w:lang w:val="en-GB"/>
+              </w:rPr>
+            </w:pPr>
+            <w:r>
+              <w:rPr>
+                <w:lang w:val="en-GB"/>
+              </w:rPr>
+              <w:t>No</w:t>
+            </w:r>
+          </w:p>
+        </w:tc>
+      </w:tr>
+      <w:tr>
+        <w:tc>
+          <w:tcPr>
+            <w:cnfStyle w:val="001000000000" w:firstRow="0" w:lastRow="0" w:firstColumn="1" w:lastColumn="0" w:oddVBand="0" w:evenVBand="0" w:oddHBand="0" w:evenHBand="0" w:firstRowFirstColumn="0" w:firstRowLastColumn="0" w:lastRowFirstColumn="0" w:lastRowLastColumn="0"/>
+            <w:tcW w:w="478" w:type="dxa"/>
+          </w:tcPr>
+          <w:p>
+            <w:pPr>
+              <w:rPr>
+                <w:lang w:val="en-GB"/>
+              </w:rPr>
+            </w:pPr>
+            <w:r>
+              <w:rPr>
+                <w:lang w:val="en-GB"/>
+              </w:rPr>
+              <w:t>3</w:t>
+            </w:r>
+          </w:p>
+        </w:tc>
+        <w:tc>
+          <w:tcPr>
+            <w:tcW w:w="3263" w:type="dxa"/>
+          </w:tcPr>
+          <w:p>
+            <w:pPr>
+              <w:cnfStyle w:val="000000000000" w:firstRow="0" w:lastRow="0" w:firstColumn="0" w:lastColumn="0" w:oddVBand="0" w:evenVBand="0" w:oddHBand="0" w:evenHBand="0" w:firstRowFirstColumn="0" w:firstRowLastColumn="0" w:lastRowFirstColumn="0" w:lastRowLastColumn="0"/>
+              <w:rPr>
+                <w:lang w:val="en-GB"/>
+              </w:rPr>
+            </w:pPr>
+            <w:r>
+              <w:rPr>
+                <w:lang w:val="en-GB"/>
+              </w:rPr>
+              <w:t>1.146</w:t>
+            </w:r>
+          </w:p>
+        </w:tc>
+        <w:tc>
+          <w:tcPr>
+            <w:tcW w:w="1814" w:type="dxa"/>
+          </w:tcPr>
+          <w:p>
+            <w:pPr>
+              <w:cnfStyle w:val="000000000000" w:firstRow="0" w:lastRow="0" w:firstColumn="0" w:lastColumn="0" w:oddVBand="0" w:evenVBand="0" w:oddHBand="0" w:evenHBand="0" w:firstRowFirstColumn="0" w:firstRowLastColumn="0" w:lastRowFirstColumn="0" w:lastRowLastColumn="0"/>
+              <w:rPr>
+                <w:lang w:val="en-GB"/>
+              </w:rPr>
+            </w:pPr>
+            <w:r>
+              <w:rPr>
+                <w:lang w:val="en-GB"/>
+              </w:rPr>
+              <w:t>0.883</w:t>
+            </w:r>
+          </w:p>
+        </w:tc>
+        <w:tc>
+          <w:tcPr>
+            <w:tcW w:w="3505" w:type="dxa"/>
+          </w:tcPr>
+          <w:p>
+            <w:pPr>
+              <w:cnfStyle w:val="000000000000" w:firstRow="0" w:lastRow="0" w:firstColumn="0" w:lastColumn="0" w:oddVBand="0" w:evenVBand="0" w:oddHBand="0" w:evenHBand="0" w:firstRowFirstColumn="0" w:firstRowLastColumn="0" w:lastRowFirstColumn="0" w:lastRowLastColumn="0"/>
+              <w:rPr>
+                <w:lang w:val="en-GB"/>
+              </w:rPr>
+            </w:pPr>
+            <w:r>
+              <w:rPr>
+                <w:lang w:val="en-GB"/>
+              </w:rPr>
+              <w:t>No</w:t>
+            </w:r>
+          </w:p>
+        </w:tc>
+      </w:tr>
+      <w:tr>
+        <w:tc>
+          <w:tcPr>
+            <w:cnfStyle w:val="001000000000" w:firstRow="0" w:lastRow="0" w:firstColumn="1" w:lastColumn="0" w:oddVBand="0" w:evenVBand="0" w:oddHBand="0" w:evenHBand="0" w:firstRowFirstColumn="0" w:firstRowLastColumn="0" w:lastRowFirstColumn="0" w:lastRowLastColumn="0"/>
+            <w:tcW w:w="478" w:type="dxa"/>
+          </w:tcPr>
+          <w:p>
+            <w:pPr>
+              <w:rPr>
+                <w:lang w:val="en-GB"/>
+              </w:rPr>
+            </w:pPr>
+            <w:r>
+              <w:rPr>
+                <w:lang w:val="en-GB"/>
+              </w:rPr>
+              <w:t>5</w:t>
+            </w:r>
+          </w:p>
+        </w:tc>
+        <w:tc>
+          <w:tcPr>
+            <w:tcW w:w="3263" w:type="dxa"/>
+          </w:tcPr>
+          <w:p>
+            <w:pPr>
+              <w:cnfStyle w:val="000000000000" w:firstRow="0" w:lastRow="0" w:firstColumn="0" w:lastColumn="0" w:oddVBand="0" w:evenVBand="0" w:oddHBand="0" w:evenHBand="0" w:firstRowFirstColumn="0" w:firstRowLastColumn="0" w:lastRowFirstColumn="0" w:lastRowLastColumn="0"/>
+              <w:rPr>
+                <w:lang w:val="en-GB"/>
+              </w:rPr>
+            </w:pPr>
+            <w:r>
+              <w:rPr>
+                <w:lang w:val="en-GB"/>
+              </w:rPr>
+              <w:t>1.021</w:t>
+            </w:r>
+          </w:p>
+        </w:tc>
+        <w:tc>
+          <w:tcPr>
+            <w:tcW w:w="1814" w:type="dxa"/>
+          </w:tcPr>
+          <w:p>
+            <w:pPr>
+              <w:cnfStyle w:val="000000000000" w:firstRow="0" w:lastRow="0" w:firstColumn="0" w:lastColumn="0" w:oddVBand="0" w:evenVBand="0" w:oddHBand="0" w:evenHBand="0" w:firstRowFirstColumn="0" w:firstRowLastColumn="0" w:lastRowFirstColumn="0" w:lastRowLastColumn="0"/>
+              <w:rPr>
+                <w:lang w:val="en-GB"/>
+              </w:rPr>
+            </w:pPr>
+            <w:r>
+              <w:rPr>
+                <w:lang w:val="en-GB"/>
+              </w:rPr>
+              <w:t>0.947</w:t>
+            </w:r>
+          </w:p>
+        </w:tc>
+        <w:tc>
+          <w:tcPr>
+            <w:tcW w:w="3505" w:type="dxa"/>
+          </w:tcPr>
+          <w:p>
+            <w:pPr>
+              <w:cnfStyle w:val="000000000000" w:firstRow="0" w:lastRow="0" w:firstColumn="0" w:lastColumn="0" w:oddVBand="0" w:evenVBand="0" w:oddHBand="0" w:evenHBand="0" w:firstRowFirstColumn="0" w:firstRowLastColumn="0" w:lastRowFirstColumn="0" w:lastRowLastColumn="0"/>
+              <w:rPr>
+                <w:lang w:val="en-GB"/>
+              </w:rPr>
+            </w:pPr>
+            <w:r>
+              <w:rPr>
+                <w:lang w:val="en-GB"/>
+              </w:rPr>
+              <w:t>No</w:t>
+            </w:r>
+          </w:p>
+        </w:tc>
+      </w:tr>
+      <w:tr>
+        <w:tc>
+          <w:tcPr>
+            <w:cnfStyle w:val="001000000000" w:firstRow="0" w:lastRow="0" w:firstColumn="1" w:lastColumn="0" w:oddVBand="0" w:evenVBand="0" w:oddHBand="0" w:evenHBand="0" w:firstRowFirstColumn="0" w:firstRowLastColumn="0" w:lastRowFirstColumn="0" w:lastRowLastColumn="0"/>
+            <w:tcW w:w="478" w:type="dxa"/>
+          </w:tcPr>
+          <w:p>
+            <w:pPr>
+              <w:rPr>
+                <w:lang w:val="en-GB"/>
+              </w:rPr>
+            </w:pPr>
+            <w:r>
+              <w:rPr>
+                <w:lang w:val="en-GB"/>
+              </w:rPr>
+              <w:t>8</w:t>
+            </w:r>
+          </w:p>
+        </w:tc>
+        <w:tc>
+          <w:tcPr>
+            <w:tcW w:w="3263" w:type="dxa"/>
+          </w:tcPr>
+          <w:p>
+            <w:pPr>
+              <w:cnfStyle w:val="000000000000" w:firstRow="0" w:lastRow="0" w:firstColumn="0" w:lastColumn="0" w:oddVBand="0" w:evenVBand="0" w:oddHBand="0" w:evenHBand="0" w:firstRowFirstColumn="0" w:firstRowLastColumn="0" w:lastRowFirstColumn="0" w:lastRowLastColumn="0"/>
+              <w:rPr>
+                <w:lang w:val="en-GB"/>
+              </w:rPr>
+            </w:pPr>
+            <w:r>
+              <w:rPr>
+                <w:lang w:val="en-GB"/>
+              </w:rPr>
+              <w:t>0.786</w:t>
+            </w:r>
+          </w:p>
+        </w:tc>
+        <w:tc>
+          <w:tcPr>
+            <w:tcW w:w="1814" w:type="dxa"/>
+          </w:tcPr>
+          <w:p>
+            <w:pPr>
+              <w:cnfStyle w:val="000000000000" w:firstRow="0" w:lastRow="0" w:firstColumn="0" w:lastColumn="0" w:oddVBand="0" w:evenVBand="0" w:oddHBand="0" w:evenHBand="0" w:firstRowFirstColumn="0" w:firstRowLastColumn="0" w:lastRowFirstColumn="0" w:lastRowLastColumn="0"/>
+              <w:rPr>
+                <w:lang w:val="en-GB"/>
+              </w:rPr>
+            </w:pPr>
+            <w:r>
+              <w:rPr>
+                <w:lang w:val="en-GB"/>
+              </w:rPr>
+              <w:t>1.501</w:t>
+            </w:r>
+          </w:p>
+        </w:tc>
+        <w:tc>
+          <w:tcPr>
+            <w:tcW w:w="3505" w:type="dxa"/>
+          </w:tcPr>
+          <w:p>
+            <w:pPr>
+              <w:cnfStyle w:val="000000000000" w:firstRow="0" w:lastRow="0" w:firstColumn="0" w:lastColumn="0" w:oddVBand="0" w:evenVBand="0" w:oddHBand="0" w:evenHBand="0" w:firstRowFirstColumn="0" w:firstRowLastColumn="0" w:lastRowFirstColumn="0" w:lastRowLastColumn="0"/>
+              <w:rPr>
+                <w:lang w:val="en-GB"/>
+              </w:rPr>
+            </w:pPr>
+            <w:r>
+              <w:rPr>
+                <w:lang w:val="en-GB"/>
+              </w:rPr>
+              <w:t>No</w:t>
+            </w:r>
+          </w:p>
+        </w:tc>
+      </w:tr>
+      <w:tr>
+        <w:tc>
+          <w:tcPr>
+            <w:cnfStyle w:val="001000000000" w:firstRow="0" w:lastRow="0" w:firstColumn="1" w:lastColumn="0" w:oddVBand="0" w:evenVBand="0" w:oddHBand="0" w:evenHBand="0" w:firstRowFirstColumn="0" w:firstRowLastColumn="0" w:lastRowFirstColumn="0" w:lastRowLastColumn="0"/>
+            <w:tcW w:w="478" w:type="dxa"/>
+          </w:tcPr>
+          <w:p>
+            <w:pPr>
+              <w:rPr>
+                <w:lang w:val="en-GB"/>
+              </w:rPr>
+            </w:pPr>
+            <w:r>
+              <w:rPr>
+                <w:lang w:val="en-GB"/>
+              </w:rPr>
+              <w:t>10</w:t>
+            </w:r>
+          </w:p>
+        </w:tc>
+        <w:tc>
+          <w:tcPr>
+            <w:tcW w:w="3263" w:type="dxa"/>
+          </w:tcPr>
+          <w:p>
+            <w:pPr>
+              <w:cnfStyle w:val="000000000000" w:firstRow="0" w:lastRow="0" w:firstColumn="0" w:lastColumn="0" w:oddVBand="0" w:evenVBand="0" w:oddHBand="0" w:evenHBand="0" w:firstRowFirstColumn="0" w:firstRowLastColumn="0" w:lastRowFirstColumn="0" w:lastRowLastColumn="0"/>
+              <w:rPr>
+                <w:lang w:val="en-GB"/>
+              </w:rPr>
+            </w:pPr>
+            <w:r>
+              <w:rPr>
+                <w:lang w:val="en-GB"/>
+              </w:rPr>
+              <w:t>0.732</w:t>
+            </w:r>
+          </w:p>
+        </w:tc>
+        <w:tc>
+          <w:tcPr>
+            <w:tcW w:w="1814" w:type="dxa"/>
+          </w:tcPr>
+          <w:p>
+            <w:pPr>
+              <w:cnfStyle w:val="000000000000" w:firstRow="0" w:lastRow="0" w:firstColumn="0" w:lastColumn="0" w:oddVBand="0" w:evenVBand="0" w:oddHBand="0" w:evenHBand="0" w:firstRowFirstColumn="0" w:firstRowLastColumn="0" w:lastRowFirstColumn="0" w:lastRowLastColumn="0"/>
+              <w:rPr>
+                <w:lang w:val="en-GB"/>
+              </w:rPr>
+            </w:pPr>
+            <w:r>
+              <w:rPr>
+                <w:lang w:val="en-GB"/>
+              </w:rPr>
+              <w:t>7.463</w:t>
+            </w:r>
+          </w:p>
+        </w:tc>
+        <w:tc>
+          <w:tcPr>
+            <w:tcW w:w="3505" w:type="dxa"/>
+          </w:tcPr>
+          <w:p>
+            <w:pPr>
+              <w:cnfStyle w:val="000000000000" w:firstRow="0" w:lastRow="0" w:firstColumn="0" w:lastColumn="0" w:oddVBand="0" w:evenVBand="0" w:oddHBand="0" w:evenHBand="0" w:firstRowFirstColumn="0" w:firstRowLastColumn="0" w:lastRowFirstColumn="0" w:lastRowLastColumn="0"/>
+              <w:rPr>
+                <w:lang w:val="en-GB"/>
+              </w:rPr>
+            </w:pPr>
+            <w:r>
+              <w:rPr>
+                <w:lang w:val="en-GB"/>
+              </w:rPr>
+              <w:t>No</w:t>
+            </w:r>
+          </w:p>
+        </w:tc>
+      </w:tr>
+      <w:tr>
+        <w:tc>
+          <w:tcPr>
+            <w:cnfStyle w:val="001000000000" w:firstRow="0" w:lastRow="0" w:firstColumn="1" w:lastColumn="0" w:oddVBand="0" w:evenVBand="0" w:oddHBand="0" w:evenHBand="0" w:firstRowFirstColumn="0" w:firstRowLastColumn="0" w:lastRowFirstColumn="0" w:lastRowLastColumn="0"/>
+            <w:tcW w:w="478" w:type="dxa"/>
+          </w:tcPr>
+          <w:p>
+            <w:pPr>
+              <w:rPr>
+                <w:lang w:val="en-GB"/>
+              </w:rPr>
+            </w:pPr>
+            <w:r>
+              <w:rPr>
+                <w:lang w:val="en-GB"/>
+              </w:rPr>
+              <w:t>12</w:t>
+            </w:r>
+          </w:p>
+        </w:tc>
+        <w:tc>
+          <w:tcPr>
+            <w:tcW w:w="3263" w:type="dxa"/>
+          </w:tcPr>
+          <w:p>
+            <w:pPr>
+              <w:cnfStyle w:val="000000000000" w:firstRow="0" w:lastRow="0" w:firstColumn="0" w:lastColumn="0" w:oddVBand="0" w:evenVBand="0" w:oddHBand="0" w:evenHBand="0" w:firstRowFirstColumn="0" w:firstRowLastColumn="0" w:lastRowFirstColumn="0" w:lastRowLastColumn="0"/>
+              <w:rPr>
+                <w:lang w:val="en-GB"/>
+              </w:rPr>
+            </w:pPr>
+            <w:r>
+              <w:rPr>
+                <w:lang w:val="en-GB"/>
+              </w:rPr>
+              <w:t>0.683</w:t>
+            </w:r>
+          </w:p>
+        </w:tc>
+        <w:tc>
+          <w:tcPr>
+            <w:tcW w:w="1814" w:type="dxa"/>
+          </w:tcPr>
+          <w:p>
+            <w:pPr>
+              <w:cnfStyle w:val="000000000000" w:firstRow="0" w:lastRow="0" w:firstColumn="0" w:lastColumn="0" w:oddVBand="0" w:evenVBand="0" w:oddHBand="0" w:evenHBand="0" w:firstRowFirstColumn="0" w:firstRowLastColumn="0" w:lastRowFirstColumn="0" w:lastRowLastColumn="0"/>
+              <w:rPr>
+                <w:lang w:val="en-GB"/>
+              </w:rPr>
+            </w:pPr>
+            <w:r>
+              <w:rPr>
+                <w:lang w:val="en-GB"/>
+              </w:rPr>
+              <w:t>24.747</w:t>
+            </w:r>
+          </w:p>
+        </w:tc>
+        <w:tc>
+          <w:tcPr>
+            <w:tcW w:w="3505" w:type="dxa"/>
+          </w:tcPr>
+          <w:p>
+            <w:pPr>
+              <w:cnfStyle w:val="000000000000" w:firstRow="0" w:lastRow="0" w:firstColumn="0" w:lastColumn="0" w:oddVBand="0" w:evenVBand="0" w:oddHBand="0" w:evenHBand="0" w:firstRowFirstColumn="0" w:firstRowLastColumn="0" w:lastRowFirstColumn="0" w:lastRowLastColumn="0"/>
+              <w:rPr>
+                <w:lang w:val="en-GB"/>
+              </w:rPr>
+            </w:pPr>
+            <w:r>
+              <w:rPr>
+                <w:lang w:val="en-GB"/>
+              </w:rPr>
+              <w:t>No</w:t>
+            </w:r>
+          </w:p>
+        </w:tc>
+      </w:tr>
+      <w:tr>
+        <w:tc>
+          <w:tcPr>
+            <w:cnfStyle w:val="001000000000" w:firstRow="0" w:lastRow="0" w:firstColumn="1" w:lastColumn="0" w:oddVBand="0" w:evenVBand="0" w:oddHBand="0" w:evenHBand="0" w:firstRowFirstColumn="0" w:firstRowLastColumn="0" w:lastRowFirstColumn="0" w:lastRowLastColumn="0"/>
+            <w:tcW w:w="478" w:type="dxa"/>
+          </w:tcPr>
+          <w:p>
+            <w:pPr>
+              <w:rPr>
+                <w:lang w:val="en-GB"/>
+              </w:rPr>
+            </w:pPr>
+            <w:r>
+              <w:rPr>
+                <w:lang w:val="en-GB"/>
+              </w:rPr>
+              <w:t>15</w:t>
+            </w:r>
+          </w:p>
+        </w:tc>
+        <w:tc>
+          <w:tcPr>
+            <w:tcW w:w="3263" w:type="dxa"/>
+          </w:tcPr>
+          <w:p>
+            <w:pPr>
+              <w:cnfStyle w:val="000000000000" w:firstRow="0" w:lastRow="0" w:firstColumn="0" w:lastColumn="0" w:oddVBand="0" w:evenVBand="0" w:oddHBand="0" w:evenHBand="0" w:firstRowFirstColumn="0" w:firstRowLastColumn="0" w:lastRowFirstColumn="0" w:lastRowLastColumn="0"/>
+              <w:rPr>
+                <w:lang w:val="en-GB"/>
+              </w:rPr>
+            </w:pPr>
+            <w:r>
+              <w:rPr>
+                <w:lang w:val="en-GB"/>
+              </w:rPr>
+              <w:t>0.591</w:t>
+            </w:r>
+          </w:p>
+        </w:tc>
+        <w:tc>
+          <w:tcPr>
+            <w:tcW w:w="1814" w:type="dxa"/>
+          </w:tcPr>
+          <w:p>
+            <w:pPr>
+              <w:cnfStyle w:val="000000000000" w:firstRow="0" w:lastRow="0" w:firstColumn="0" w:lastColumn="0" w:oddVBand="0" w:evenVBand="0" w:oddHBand="0" w:evenHBand="0" w:firstRowFirstColumn="0" w:firstRowLastColumn="0" w:lastRowFirstColumn="0" w:lastRowLastColumn="0"/>
+              <w:rPr>
+                <w:lang w:val="en-GB"/>
+              </w:rPr>
+            </w:pPr>
+            <w:r>
+              <w:rPr>
+                <w:lang w:val="en-GB"/>
+              </w:rPr>
+              <w:t>57.745</w:t>
+            </w:r>
+          </w:p>
+        </w:tc>
+        <w:tc>
+          <w:tcPr>
+            <w:tcW w:w="3505" w:type="dxa"/>
+          </w:tcPr>
+          <w:p>
+            <w:pPr>
+              <w:cnfStyle w:val="000000000000" w:firstRow="0" w:lastRow="0" w:firstColumn="0" w:lastColumn="0" w:oddVBand="0" w:evenVBand="0" w:oddHBand="0" w:evenHBand="0" w:firstRowFirstColumn="0" w:firstRowLastColumn="0" w:lastRowFirstColumn="0" w:lastRowLastColumn="0"/>
+              <w:rPr>
+                <w:lang w:val="en-GB"/>
+              </w:rPr>
+            </w:pPr>
+            <w:r>
+              <w:rPr>
+                <w:lang w:val="en-GB"/>
+              </w:rPr>
+              <w:t>No</w:t>
+            </w:r>
+          </w:p>
+        </w:tc>
+      </w:tr>
+    </w:tbl>
+    <w:p>
+      <w:pPr>
+        <w:rPr>
+          <w:lang w:val="en-GB"/>
+        </w:rPr>
+      </w:pPr>
+    </w:p>
+    <w:p>
+      <w:pPr>
+        <w:rPr>
+          <w:lang w:val="en-GB"/>
+        </w:rPr>
+      </w:pPr>
+      <w:r>
+        <w:rPr>
+          <w:lang w:val="en-GB"/>
+        </w:rPr>
+        <w:t>Just the proportional constant stabilises the system only for a certain period, proving it as insufficient for this system.</w:t>
+      </w:r>
+    </w:p>
+    <w:p>
+      <w:pPr>
+        <w:pStyle w:val="Bild"/>
+        <w:keepNext/>
+      </w:pPr>
+      <w:r>
+        <w:rPr>
+          <w:noProof/>
+          <w:lang w:val="en-GB"/>
+        </w:rPr>
+        <w:drawing>
+          <wp:inline distT="0" distB="0" distL="0" distR="0" wp14:anchorId="5DD7DDFF" wp14:editId="48CE906E">
+            <wp:extent cx="5759450" cy="2843530"/>
+            <wp:effectExtent l="0" t="0" r="0" b="0"/>
+            <wp:docPr id="15" name="Grafik 15"/>
+            <wp:cNvGraphicFramePr>
+              <a:graphicFrameLocks xmlns:a="http://schemas.openxmlformats.org/drawingml/2006/main" noChangeAspect="1"/>
+            </wp:cNvGraphicFramePr>
+            <a:graphic xmlns:a="http://schemas.openxmlformats.org/drawingml/2006/main">
+              <a:graphicData uri="http://schemas.openxmlformats.org/drawingml/2006/picture">
+                <pic:pic xmlns:pic="http://schemas.openxmlformats.org/drawingml/2006/picture">
+                  <pic:nvPicPr>
+                    <pic:cNvPr id="15" name="Grafik 15"/>
+                    <pic:cNvPicPr/>
+                  </pic:nvPicPr>
+                  <pic:blipFill>
+                    <a:blip r:embed="rId20" cstate="print">
+                      <a:extLst>
+                        <a:ext uri="{28A0092B-C50C-407E-A947-70E740481C1C}">
+                          <a14:useLocalDpi xmlns:a14="http://schemas.microsoft.com/office/drawing/2010/main" val="0"/>
+                        </a:ext>
+                      </a:extLst>
+                    </a:blip>
+                    <a:stretch>
+                      <a:fillRect/>
+                    </a:stretch>
+                  </pic:blipFill>
+                  <pic:spPr>
+                    <a:xfrm>
+                      <a:off x="0" y="0"/>
+                      <a:ext cx="5759450" cy="2843530"/>
+                    </a:xfrm>
+                    <a:prstGeom prst="rect">
+                      <a:avLst/>
+                    </a:prstGeom>
+                  </pic:spPr>
+                </pic:pic>
+              </a:graphicData>
+            </a:graphic>
+          </wp:inline>
+        </w:drawing>
+      </w:r>
+    </w:p>
+    <w:p>
+      <w:pPr>
+        <w:pStyle w:val="Beschriftung"/>
+        <w:jc w:val="center"/>
+        <w:rPr>
+          <w:lang w:val="en-GB"/>
+        </w:rPr>
+      </w:pPr>
+      <w:r>
+        <w:t xml:space="preserve">Figure </w:t>
+      </w:r>
+      <w:fldSimple w:instr=" SEQ Figure \* ARABIC ">
+        <w:r>
+          <w:rPr>
+            <w:noProof/>
+          </w:rPr>
+          <w:t>7</w:t>
+        </w:r>
+      </w:fldSimple>
+      <w:r>
+        <w:t xml:space="preserve"> - </w:t>
+      </w:r>
+      <w:proofErr w:type="spellStart"/>
+      <w:r>
+        <w:t>system</w:t>
+      </w:r>
+      <w:proofErr w:type="spellEnd"/>
+      <w:r>
+        <w:t xml:space="preserve"> </w:t>
+      </w:r>
+      <w:proofErr w:type="spellStart"/>
+      <w:r>
+        <w:t>with</w:t>
+      </w:r>
+      <w:proofErr w:type="spellEnd"/>
+      <w:r>
+        <w:t xml:space="preserve"> </w:t>
+      </w:r>
+      <w:proofErr w:type="spellStart"/>
+      <w:r>
+        <w:t>k</w:t>
+      </w:r>
+      <w:r>
+        <w:rPr>
+          <w:vertAlign w:val="subscript"/>
+        </w:rPr>
+        <w:t>P</w:t>
+      </w:r>
+      <w:proofErr w:type="spellEnd"/>
+      <w:r>
+        <w:t>=12</w:t>
       </w:r>
     </w:p>
     <w:p>
@@ -8444,14 +9302,7 @@
                   <w:rFonts w:ascii="Cambria Math" w:eastAsiaTheme="minorEastAsia" w:hAnsi="Cambria Math"/>
                   <w:lang w:val="en-GB"/>
                 </w:rPr>
-                <m:t>∙</m:t>
-              </m:r>
-              <m:r>
-                <w:rPr>
-                  <w:rFonts w:ascii="Cambria Math" w:eastAsiaTheme="minorEastAsia" w:hAnsi="Cambria Math"/>
-                  <w:lang w:val="en-GB"/>
-                </w:rPr>
-                <m:t>s</m:t>
+                <m:t>∙s</m:t>
               </m:r>
             </m:e>
             <m:sup>
@@ -8523,14 +9374,7 @@
                   <w:rFonts w:ascii="Cambria Math" w:eastAsiaTheme="minorEastAsia" w:hAnsi="Cambria Math"/>
                   <w:lang w:val="en-GB"/>
                 </w:rPr>
-                <m:t>+</m:t>
-              </m:r>
-              <m:r>
-                <w:rPr>
-                  <w:rFonts w:ascii="Cambria Math" w:eastAsiaTheme="minorEastAsia" w:hAnsi="Cambria Math"/>
-                  <w:lang w:val="en-GB"/>
-                </w:rPr>
-                <m:t>m∙g∙l∙</m:t>
+                <m:t>+m∙g∙l∙</m:t>
               </m:r>
               <m:r>
                 <w:rPr>
@@ -8604,28 +9448,14 @@
               <w:rFonts w:ascii="Cambria Math" w:hAnsi="Cambria Math"/>
               <w:lang w:val="en-GB"/>
             </w:rPr>
-            <m:t>θ</m:t>
-          </m:r>
-          <m:r>
-            <w:rPr>
-              <w:rFonts w:ascii="Cambria Math" w:hAnsi="Cambria Math"/>
-              <w:lang w:val="en-GB"/>
-            </w:rPr>
-            <m:t>-</m:t>
+            <m:t>θ-</m:t>
           </m:r>
           <m:r>
             <w:rPr>
               <w:rFonts w:ascii="Cambria Math" w:eastAsiaTheme="minorEastAsia" w:hAnsi="Cambria Math"/>
               <w:lang w:val="en-GB"/>
             </w:rPr>
-            <m:t>θ</m:t>
-          </m:r>
-          <m:r>
-            <w:rPr>
-              <w:rFonts w:ascii="Cambria Math" w:eastAsiaTheme="minorEastAsia" w:hAnsi="Cambria Math"/>
-              <w:lang w:val="en-GB"/>
-            </w:rPr>
-            <m:t>∙</m:t>
+            <m:t>θ∙</m:t>
           </m:r>
           <m:sSup>
             <m:sSupPr>
@@ -8710,14 +9540,7 @@
               <w:rFonts w:ascii="Cambria Math" w:eastAsiaTheme="minorEastAsia" w:hAnsi="Cambria Math"/>
               <w:lang w:val="en-GB"/>
             </w:rPr>
-            <m:t>=</m:t>
-          </m:r>
-          <m:r>
-            <w:rPr>
-              <w:rFonts w:ascii="Cambria Math" w:eastAsiaTheme="minorEastAsia" w:hAnsi="Cambria Math"/>
-              <w:lang w:val="en-GB"/>
-            </w:rPr>
-            <m:t>m∙l∙x∙</m:t>
+            <m:t>=m∙l∙x∙</m:t>
           </m:r>
           <m:sSup>
             <m:sSupPr>
@@ -9155,14 +9978,7 @@
               <w:rFonts w:ascii="Cambria Math" w:hAnsi="Cambria Math"/>
               <w:lang w:val="en-GB"/>
             </w:rPr>
-            <m:t>θ</m:t>
-          </m:r>
-          <m:r>
-            <w:rPr>
-              <w:rFonts w:ascii="Cambria Math" w:hAnsi="Cambria Math"/>
-              <w:lang w:val="en-GB"/>
-            </w:rPr>
-            <m:t>∙</m:t>
+            <m:t>θ∙</m:t>
           </m:r>
           <m:sSup>
             <m:sSupPr>
@@ -9205,14 +10021,7 @@
               <w:rFonts w:ascii="Cambria Math" w:hAnsi="Cambria Math"/>
               <w:lang w:val="en-GB"/>
             </w:rPr>
-            <m:t>b</m:t>
-          </m:r>
-          <m:r>
-            <w:rPr>
-              <w:rFonts w:ascii="Cambria Math" w:hAnsi="Cambria Math"/>
-              <w:lang w:val="en-GB"/>
-            </w:rPr>
-            <m:t>∙x∙s</m:t>
+            <m:t>b∙x∙s</m:t>
           </m:r>
         </m:oMath>
       </m:oMathPara>
@@ -9232,14 +10041,7 @@
               <w:rFonts w:ascii="Cambria Math" w:eastAsiaTheme="minorEastAsia" w:hAnsi="Cambria Math"/>
               <w:lang w:val="en-GB"/>
             </w:rPr>
-            <m:t>x</m:t>
-          </m:r>
-          <m:r>
-            <w:rPr>
-              <w:rFonts w:ascii="Cambria Math" w:eastAsiaTheme="minorEastAsia" w:hAnsi="Cambria Math"/>
-              <w:lang w:val="en-GB"/>
-            </w:rPr>
-            <m:t>(</m:t>
+            <m:t>x(</m:t>
           </m:r>
           <m:sSup>
             <m:sSupPr>
@@ -9295,14 +10097,7 @@
               <w:rFonts w:ascii="Cambria Math" w:eastAsiaTheme="minorEastAsia" w:hAnsi="Cambria Math"/>
               <w:lang w:val="en-GB"/>
             </w:rPr>
-            <m:t>+b∙s)</m:t>
-          </m:r>
-          <m:r>
-            <w:rPr>
-              <w:rFonts w:ascii="Cambria Math" w:eastAsiaTheme="minorEastAsia" w:hAnsi="Cambria Math"/>
-              <w:lang w:val="en-GB"/>
-            </w:rPr>
-            <m:t>=</m:t>
+            <m:t>+b∙s)=</m:t>
           </m:r>
           <m:r>
             <w:rPr>
@@ -10473,14 +11268,7 @@
                   <w:rFonts w:ascii="Cambria Math" w:eastAsiaTheme="minorEastAsia" w:hAnsi="Cambria Math"/>
                   <w:lang w:val="en-GB"/>
                 </w:rPr>
-                <m:t>x</m:t>
-              </m:r>
-              <m:r>
-                <w:rPr>
-                  <w:rFonts w:ascii="Cambria Math" w:eastAsiaTheme="minorEastAsia" w:hAnsi="Cambria Math"/>
-                  <w:lang w:val="en-GB"/>
-                </w:rPr>
-                <m:t>(s)</m:t>
+                <m:t>x(s)</m:t>
               </m:r>
             </m:num>
             <m:den>
@@ -10489,14 +11277,7 @@
                   <w:rFonts w:ascii="Cambria Math" w:eastAsiaTheme="minorEastAsia" w:hAnsi="Cambria Math"/>
                   <w:lang w:val="en-GB"/>
                 </w:rPr>
-                <m:t>F</m:t>
-              </m:r>
-              <m:r>
-                <w:rPr>
-                  <w:rFonts w:ascii="Cambria Math" w:eastAsiaTheme="minorEastAsia" w:hAnsi="Cambria Math"/>
-                  <w:lang w:val="en-GB"/>
-                </w:rPr>
-                <m:t>(s)</m:t>
+                <m:t>F(s)</m:t>
               </m:r>
             </m:den>
           </m:f>
@@ -10601,14 +11382,7 @@
                   <w:rFonts w:ascii="Cambria Math" w:eastAsiaTheme="minorEastAsia" w:hAnsi="Cambria Math"/>
                   <w:lang w:val="en-GB"/>
                 </w:rPr>
-                <m:t>-</m:t>
-              </m:r>
-              <m:r>
-                <w:rPr>
-                  <w:rFonts w:ascii="Cambria Math" w:eastAsiaTheme="minorEastAsia" w:hAnsi="Cambria Math"/>
-                  <w:lang w:val="en-GB"/>
-                </w:rPr>
-                <m:t>m∙g∙l</m:t>
+                <m:t>-m∙g∙l</m:t>
               </m:r>
             </m:num>
             <m:den>
@@ -10974,35 +11748,7 @@
                   <w:rFonts w:ascii="Cambria Math" w:eastAsiaTheme="minorEastAsia" w:hAnsi="Cambria Math"/>
                   <w:lang w:val="en-GB"/>
                 </w:rPr>
-                <m:t>-</m:t>
-              </m:r>
-              <m:r>
-                <w:rPr>
-                  <w:rFonts w:ascii="Cambria Math" w:eastAsiaTheme="minorEastAsia" w:hAnsi="Cambria Math"/>
-                  <w:lang w:val="en-GB"/>
-                </w:rPr>
-                <m:t>s</m:t>
-              </m:r>
-              <m:r>
-                <w:rPr>
-                  <w:rFonts w:ascii="Cambria Math" w:eastAsiaTheme="minorEastAsia" w:hAnsi="Cambria Math"/>
-                  <w:lang w:val="en-GB"/>
-                </w:rPr>
-                <m:t>(</m:t>
-              </m:r>
-              <m:r>
-                <w:rPr>
-                  <w:rFonts w:ascii="Cambria Math" w:eastAsiaTheme="minorEastAsia" w:hAnsi="Cambria Math"/>
-                  <w:lang w:val="en-GB"/>
-                </w:rPr>
-                <m:t>m∙g∙l∙b</m:t>
-              </m:r>
-              <m:r>
-                <w:rPr>
-                  <w:rFonts w:ascii="Cambria Math" w:eastAsiaTheme="minorEastAsia" w:hAnsi="Cambria Math"/>
-                  <w:lang w:val="en-GB"/>
-                </w:rPr>
-                <m:t>)</m:t>
+                <m:t>-s(m∙g∙l∙b)</m:t>
               </m:r>
             </m:den>
           </m:f>
@@ -11031,14 +11777,7 @@
               <w:rFonts w:ascii="Cambria Math" w:hAnsi="Cambria Math"/>
               <w:lang w:val="en-GB"/>
             </w:rPr>
-            <m:t>θ</m:t>
-          </m:r>
-          <m:r>
-            <w:rPr>
-              <w:rFonts w:ascii="Cambria Math" w:hAnsi="Cambria Math"/>
-              <w:lang w:val="en-GB"/>
-            </w:rPr>
-            <m:t>(</m:t>
+            <m:t>θ(</m:t>
           </m:r>
           <m:r>
             <w:rPr>
@@ -11495,21 +12234,7 @@
               <w:rFonts w:ascii="Cambria Math" w:eastAsiaTheme="minorEastAsia" w:hAnsi="Cambria Math"/>
               <w:lang w:val="en-GB"/>
             </w:rPr>
-            <m:t>=</m:t>
-          </m:r>
-          <m:r>
-            <w:rPr>
-              <w:rFonts w:ascii="Cambria Math" w:eastAsiaTheme="minorEastAsia" w:hAnsi="Cambria Math"/>
-              <w:lang w:val="en-GB"/>
-            </w:rPr>
-            <m:t>F∙</m:t>
-          </m:r>
-          <m:r>
-            <w:rPr>
-              <w:rFonts w:ascii="Cambria Math" w:eastAsiaTheme="minorEastAsia" w:hAnsi="Cambria Math"/>
-              <w:lang w:val="en-GB"/>
-            </w:rPr>
-            <m:t>m∙l∙</m:t>
+            <m:t>=F∙m∙l∙</m:t>
           </m:r>
           <m:sSup>
             <m:sSupPr>
@@ -11879,14 +12604,7 @@
                       <w:rFonts w:ascii="Cambria Math" w:eastAsiaTheme="minorEastAsia" w:hAnsi="Cambria Math"/>
                       <w:lang w:val="en-GB"/>
                     </w:rPr>
-                    <m:t>)</m:t>
-                  </m:r>
-                  <m:r>
-                    <w:rPr>
-                      <w:rFonts w:ascii="Cambria Math" w:eastAsiaTheme="minorEastAsia" w:hAnsi="Cambria Math"/>
-                      <w:lang w:val="en-GB"/>
-                    </w:rPr>
-                    <m:t>+s</m:t>
+                    <m:t>)+s</m:t>
                   </m:r>
                 </m:e>
                 <m:sup>
@@ -11953,14 +12671,7 @@
                   <w:rFonts w:ascii="Cambria Math" w:eastAsiaTheme="minorEastAsia" w:hAnsi="Cambria Math"/>
                   <w:lang w:val="en-GB"/>
                 </w:rPr>
-                <m:t>b</m:t>
-              </m:r>
-              <m:r>
-                <w:rPr>
-                  <w:rFonts w:ascii="Cambria Math" w:eastAsiaTheme="minorEastAsia" w:hAnsi="Cambria Math"/>
-                  <w:lang w:val="en-GB"/>
-                </w:rPr>
-                <m:t>-</m:t>
+                <m:t>b-</m:t>
               </m:r>
               <m:sSup>
                 <m:sSupPr>
@@ -12036,14 +12747,7 @@
                   <w:rFonts w:ascii="Cambria Math" w:eastAsiaTheme="minorEastAsia" w:hAnsi="Cambria Math"/>
                   <w:lang w:val="en-GB"/>
                 </w:rPr>
-                <m:t>-</m:t>
-              </m:r>
-              <m:r>
-                <w:rPr>
-                  <w:rFonts w:ascii="Cambria Math" w:eastAsiaTheme="minorEastAsia" w:hAnsi="Cambria Math"/>
-                  <w:lang w:val="en-GB"/>
-                </w:rPr>
-                <m:t>sbmgl</m:t>
+                <m:t>-sbmgl</m:t>
               </m:r>
             </m:e>
           </m:d>
@@ -12184,21 +12888,7 @@
                   <w:rFonts w:ascii="Cambria Math" w:eastAsiaTheme="minorEastAsia" w:hAnsi="Cambria Math"/>
                   <w:lang w:val="en-GB"/>
                 </w:rPr>
-                <m:t>(</m:t>
-              </m:r>
-              <m:r>
-                <w:rPr>
-                  <w:rFonts w:ascii="Cambria Math" w:eastAsiaTheme="minorEastAsia" w:hAnsi="Cambria Math"/>
-                  <w:lang w:val="en-GB"/>
-                </w:rPr>
-                <m:t>ml</m:t>
-              </m:r>
-              <m:r>
-                <w:rPr>
-                  <w:rFonts w:ascii="Cambria Math" w:eastAsiaTheme="minorEastAsia" w:hAnsi="Cambria Math"/>
-                  <w:lang w:val="en-GB"/>
-                </w:rPr>
-                <m:t>)</m:t>
+                <m:t>(ml)</m:t>
               </m:r>
             </m:num>
             <m:den>
@@ -12462,14 +13152,7 @@
                   <w:rFonts w:ascii="Cambria Math" w:eastAsiaTheme="minorEastAsia" w:hAnsi="Cambria Math"/>
                   <w:lang w:val="en-GB"/>
                 </w:rPr>
-                <m:t>)</m:t>
-              </m:r>
-              <m:r>
-                <w:rPr>
-                  <w:rFonts w:ascii="Cambria Math" w:eastAsiaTheme="minorEastAsia" w:hAnsi="Cambria Math"/>
-                  <w:lang w:val="en-GB"/>
-                </w:rPr>
-                <m:t>-</m:t>
+                <m:t>)-</m:t>
               </m:r>
               <m:sSup>
                 <m:sSupPr>
@@ -12648,7 +13331,7 @@
                     </pic:cNvPicPr>
                   </pic:nvPicPr>
                   <pic:blipFill>
-                    <a:blip r:embed="rId20" cstate="print">
+                    <a:blip r:embed="rId21" cstate="print">
                       <a:extLst>
                         <a:ext uri="{28A0092B-C50C-407E-A947-70E740481C1C}">
                           <a14:useLocalDpi xmlns:a14="http://schemas.microsoft.com/office/drawing/2010/main" val="0"/>
@@ -12690,24 +13373,14 @@
       <w:r>
         <w:t xml:space="preserve">Figure </w:t>
       </w:r>
-      <w:r>
-        <w:fldChar w:fldCharType="begin"/>
-      </w:r>
-      <w:r>
-        <w:instrText xml:space="preserve"> SEQ Figure \* ARABIC </w:instrText>
-      </w:r>
-      <w:r>
-        <w:fldChar w:fldCharType="separate"/>
-      </w:r>
-      <w:r>
-        <w:rPr>
-          <w:noProof/>
-        </w:rPr>
-        <w:t>7</w:t>
-      </w:r>
-      <w:r>
-        <w:fldChar w:fldCharType="end"/>
-      </w:r>
+      <w:fldSimple w:instr=" SEQ Figure \* ARABIC ">
+        <w:r>
+          <w:rPr>
+            <w:noProof/>
+          </w:rPr>
+          <w:t>8</w:t>
+        </w:r>
+      </w:fldSimple>
       <w:r>
         <w:t xml:space="preserve"> - </w:t>
       </w:r>
@@ -13134,7 +13807,7 @@
                     <pic:cNvPicPr/>
                   </pic:nvPicPr>
                   <pic:blipFill>
-                    <a:blip r:embed="rId21" cstate="print">
+                    <a:blip r:embed="rId22" cstate="print">
                       <a:extLst>
                         <a:ext uri="{28A0092B-C50C-407E-A947-70E740481C1C}">
                           <a14:useLocalDpi xmlns:a14="http://schemas.microsoft.com/office/drawing/2010/main" val="0"/>
@@ -13183,7 +13856,7 @@
           <w:noProof/>
           <w:lang w:val="en-GB"/>
         </w:rPr>
-        <w:t>04.02.2021</w:t>
+        <w:t>05.02.2021</w:t>
       </w:r>
       <w:r>
         <w:rPr>
@@ -15222,6 +15895,63 @@
       <w:color w:val="808080"/>
     </w:rPr>
   </w:style>
+  <w:style w:type="table" w:styleId="Gitternetztabelle1hell">
+    <w:name w:val="Grid Table 1 Light"/>
+    <w:basedOn w:val="NormaleTabelle"/>
+    <w:uiPriority w:val="46"/>
+    <w:rsid w:val="00EE57CB"/>
+    <w:pPr>
+      <w:spacing w:after="0" w:line="240" w:lineRule="auto"/>
+    </w:pPr>
+    <w:tblPr>
+      <w:tblStyleRowBandSize w:val="1"/>
+      <w:tblStyleColBandSize w:val="1"/>
+      <w:tblBorders>
+        <w:top w:val="single" w:sz="4" w:space="0" w:color="999999" w:themeColor="text1" w:themeTint="66"/>
+        <w:left w:val="single" w:sz="4" w:space="0" w:color="999999" w:themeColor="text1" w:themeTint="66"/>
+        <w:bottom w:val="single" w:sz="4" w:space="0" w:color="999999" w:themeColor="text1" w:themeTint="66"/>
+        <w:right w:val="single" w:sz="4" w:space="0" w:color="999999" w:themeColor="text1" w:themeTint="66"/>
+        <w:insideH w:val="single" w:sz="4" w:space="0" w:color="999999" w:themeColor="text1" w:themeTint="66"/>
+        <w:insideV w:val="single" w:sz="4" w:space="0" w:color="999999" w:themeColor="text1" w:themeTint="66"/>
+      </w:tblBorders>
+    </w:tblPr>
+    <w:tblStylePr w:type="firstRow">
+      <w:rPr>
+        <w:b/>
+        <w:bCs/>
+      </w:rPr>
+      <w:tblPr/>
+      <w:tcPr>
+        <w:tcBorders>
+          <w:bottom w:val="single" w:sz="12" w:space="0" w:color="666666" w:themeColor="text1" w:themeTint="99"/>
+        </w:tcBorders>
+      </w:tcPr>
+    </w:tblStylePr>
+    <w:tblStylePr w:type="lastRow">
+      <w:rPr>
+        <w:b/>
+        <w:bCs/>
+      </w:rPr>
+      <w:tblPr/>
+      <w:tcPr>
+        <w:tcBorders>
+          <w:top w:val="double" w:sz="2" w:space="0" w:color="666666" w:themeColor="text1" w:themeTint="99"/>
+        </w:tcBorders>
+      </w:tcPr>
+    </w:tblStylePr>
+    <w:tblStylePr w:type="firstCol">
+      <w:rPr>
+        <w:b/>
+        <w:bCs/>
+      </w:rPr>
+    </w:tblStylePr>
+    <w:tblStylePr w:type="lastCol">
+      <w:rPr>
+        <w:b/>
+        <w:bCs/>
+      </w:rPr>
+    </w:tblStylePr>
+  </w:style>
 </w:styles>
 </file>
 

</xml_diff>